<commit_message>
updated analyses for submission
</commit_message>
<xml_diff>
--- a/manuscript/pools-development-paper-2021-02-18.docx
+++ b/manuscript/pools-development-paper-2021-02-18.docx
@@ -841,7 +841,7 @@
           <w:sz w:val="24"/>
           <w:szCs w:val="24"/>
         </w:rPr>
-        <w:t xml:space="preserve"> = 0.75</w:t>
+        <w:t xml:space="preserve"> = 0.77</w:t>
       </w:r>
       <w:r>
         <w:rPr>
@@ -899,7 +899,7 @@
           <w:sz w:val="24"/>
           <w:szCs w:val="24"/>
         </w:rPr>
-        <w:t xml:space="preserve"> = 0.69</w:t>
+        <w:t xml:space="preserve"> = 0.67</w:t>
       </w:r>
       <w:r>
         <w:rPr>
@@ -957,7 +957,7 @@
           <w:sz w:val="24"/>
           <w:szCs w:val="24"/>
         </w:rPr>
-        <w:t xml:space="preserve"> = 0.72</w:t>
+        <w:t xml:space="preserve"> = 0.73</w:t>
       </w:r>
       <w:r>
         <w:rPr>
@@ -1015,7 +1015,7 @@
           <w:sz w:val="24"/>
           <w:szCs w:val="24"/>
         </w:rPr>
-        <w:t xml:space="preserve"> = 0.68</w:t>
+        <w:t xml:space="preserve"> = 0.66</w:t>
       </w:r>
       <w:r>
         <w:rPr>
@@ -1032,7 +1032,16 @@
           <w:sz w:val="24"/>
           <w:szCs w:val="24"/>
         </w:rPr>
-        <w:t xml:space="preserve"> We recommend that </w:t>
+        <w:t xml:space="preserve">  </w:t>
+      </w:r>
+      <w:r>
+        <w:rPr>
+          <w:rFonts w:ascii="Times New Roman" w:eastAsia="Times New Roman" w:hAnsi="Times New Roman" w:cs="Times New Roman"/>
+          <w:color w:val="000000"/>
+          <w:sz w:val="24"/>
+          <w:szCs w:val="24"/>
+        </w:rPr>
+        <w:t xml:space="preserve">We recommend that </w:t>
       </w:r>
       <w:r>
         <w:rPr>
@@ -1182,21 +1191,7 @@
         <w:rPr>
           <w:rFonts w:ascii="Times New Roman" w:hAnsi="Times New Roman" w:cs="Times New Roman"/>
         </w:rPr>
-        <w:t xml:space="preserve">online learning as more </w:t>
-      </w:r>
-      <w:proofErr w:type="gramStart"/>
-      <w:r>
-        <w:rPr>
-          <w:rFonts w:ascii="Times New Roman" w:hAnsi="Times New Roman" w:cs="Times New Roman"/>
-        </w:rPr>
-        <w:t>schools</w:t>
-      </w:r>
-      <w:proofErr w:type="gramEnd"/>
-      <w:r>
-        <w:rPr>
-          <w:rFonts w:ascii="Times New Roman" w:hAnsi="Times New Roman" w:cs="Times New Roman"/>
-        </w:rPr>
-        <w:t xml:space="preserve"> transition </w:t>
+        <w:t xml:space="preserve">online learning as more schools transition </w:t>
       </w:r>
       <w:r>
         <w:rPr>
@@ -1924,28 +1919,18 @@
           <w:sz w:val="24"/>
           <w:szCs w:val="24"/>
         </w:rPr>
-        <w:t xml:space="preserve"> et al., </w:t>
-      </w:r>
-      <w:proofErr w:type="gramStart"/>
+        <w:t xml:space="preserve"> et al., 2004;  </w:t>
+      </w:r>
+      <w:proofErr w:type="spellStart"/>
       <w:r>
         <w:rPr>
           <w:rFonts w:ascii="Times New Roman" w:eastAsia="Calibri" w:hAnsi="Times New Roman" w:cs="Times New Roman"/>
           <w:sz w:val="24"/>
           <w:szCs w:val="24"/>
         </w:rPr>
-        <w:t xml:space="preserve">2004;  </w:t>
-      </w:r>
-      <w:proofErr w:type="spellStart"/>
-      <w:r>
-        <w:rPr>
-          <w:rFonts w:ascii="Times New Roman" w:eastAsia="Calibri" w:hAnsi="Times New Roman" w:cs="Times New Roman"/>
-          <w:sz w:val="24"/>
-          <w:szCs w:val="24"/>
-        </w:rPr>
         <w:t>Dunlosky</w:t>
       </w:r>
       <w:proofErr w:type="spellEnd"/>
-      <w:proofErr w:type="gramEnd"/>
       <w:r>
         <w:rPr>
           <w:rFonts w:ascii="Times New Roman" w:eastAsia="Calibri" w:hAnsi="Times New Roman" w:cs="Times New Roman"/>
@@ -34736,6 +34721,26 @@
         <w:ind w:left="720" w:hanging="720"/>
         <w:contextualSpacing/>
         <w:rPr>
+          <w:rFonts w:ascii="Times New Roman" w:eastAsia="Calibri" w:hAnsi="Times New Roman" w:cs="Times New Roman"/>
+          <w:sz w:val="24"/>
+          <w:szCs w:val="24"/>
+        </w:rPr>
+      </w:pPr>
+      <w:r>
+        <w:rPr>
+          <w:rFonts w:ascii="Times New Roman" w:eastAsia="Calibri" w:hAnsi="Times New Roman" w:cs="Times New Roman"/>
+          <w:sz w:val="24"/>
+          <w:szCs w:val="24"/>
+        </w:rPr>
+        <w:t>Authors (2021). Supplemental material.</w:t>
+      </w:r>
+    </w:p>
+    <w:p>
+      <w:pPr>
+        <w:spacing w:afterAutospacing="1" w:line="480" w:lineRule="auto"/>
+        <w:ind w:left="720" w:hanging="720"/>
+        <w:contextualSpacing/>
+        <w:rPr>
           <w:rFonts w:ascii="Times New Roman" w:hAnsi="Times New Roman" w:cs="Times New Roman"/>
           <w:sz w:val="24"/>
           <w:szCs w:val="24"/>
@@ -35217,6 +35222,7 @@
           <w:sz w:val="24"/>
           <w:szCs w:val="24"/>
         </w:rPr>
+        <w:lastRenderedPageBreak/>
         <w:t>Dunlosky</w:t>
       </w:r>
       <w:proofErr w:type="spellEnd"/>
@@ -35226,16 +35232,7 @@
           <w:sz w:val="24"/>
           <w:szCs w:val="24"/>
         </w:rPr>
-        <w:t xml:space="preserve">, J., Rawson, K. A., Marsh, E. J., Nathan, M. J., &amp; Willingham, D. T. (2013). </w:t>
-      </w:r>
-      <w:r>
-        <w:rPr>
-          <w:rFonts w:ascii="Times New Roman" w:hAnsi="Times New Roman" w:cs="Times New Roman"/>
-          <w:sz w:val="24"/>
-          <w:szCs w:val="24"/>
-        </w:rPr>
-        <w:lastRenderedPageBreak/>
-        <w:t xml:space="preserve">Improving students’ learning with effective learning techniques: Promising directions from cognitive and educational psychology. </w:t>
+        <w:t xml:space="preserve">, J., Rawson, K. A., Marsh, E. J., Nathan, M. J., &amp; Willingham, D. T. (2013). Improving students’ learning with effective learning techniques: Promising directions from cognitive and educational psychology. </w:t>
       </w:r>
       <w:r>
         <w:rPr>
@@ -35611,6 +35608,7 @@
           <w:sz w:val="24"/>
           <w:szCs w:val="24"/>
         </w:rPr>
+        <w:lastRenderedPageBreak/>
         <w:t xml:space="preserve">Horowitz, J. M., &amp; </w:t>
       </w:r>
       <w:proofErr w:type="spellStart"/>
@@ -35639,18 +35637,7 @@
           <w:sz w:val="24"/>
           <w:szCs w:val="24"/>
         </w:rPr>
-        <w:t xml:space="preserve">Most parents of K-12 students learning </w:t>
-      </w:r>
-      <w:r>
-        <w:rPr>
-          <w:rFonts w:ascii="Times New Roman" w:hAnsi="Times New Roman" w:cs="Times New Roman"/>
-          <w:i/>
-          <w:iCs/>
-          <w:sz w:val="24"/>
-          <w:szCs w:val="24"/>
-        </w:rPr>
-        <w:lastRenderedPageBreak/>
-        <w:t>online worry about them falling behind</w:t>
+        <w:t>Most parents of K-12 students learning online worry about them falling behind</w:t>
       </w:r>
       <w:r>
         <w:rPr>
@@ -36059,7 +36046,18 @@
           <w:sz w:val="24"/>
           <w:szCs w:val="24"/>
         </w:rPr>
-        <w:t>The American Journal of Distance Education, 3</w:t>
+        <w:t xml:space="preserve">The American Journal of Distance </w:t>
+      </w:r>
+      <w:r>
+        <w:rPr>
+          <w:rFonts w:ascii="Times New Roman" w:hAnsi="Times New Roman" w:cs="Times New Roman"/>
+          <w:i/>
+          <w:iCs/>
+          <w:sz w:val="24"/>
+          <w:szCs w:val="24"/>
+        </w:rPr>
+        <w:lastRenderedPageBreak/>
+        <w:t>Education, 3</w:t>
       </w:r>
       <w:r>
         <w:rPr>
@@ -36086,7 +36084,6 @@
           <w:sz w:val="24"/>
           <w:szCs w:val="24"/>
         </w:rPr>
-        <w:lastRenderedPageBreak/>
         <w:t xml:space="preserve">Mortimore, P. (1993). School effectiveness and the management of effective learning and teaching. </w:t>
       </w:r>
       <w:r>
@@ -36624,6 +36621,7 @@
           <w:sz w:val="24"/>
           <w:szCs w:val="24"/>
         </w:rPr>
+        <w:lastRenderedPageBreak/>
         <w:t xml:space="preserve">Wagner, E. D. (1994). In support of functional definition of interaction. </w:t>
       </w:r>
       <w:r>
@@ -36634,18 +36632,7 @@
           <w:sz w:val="24"/>
           <w:szCs w:val="24"/>
         </w:rPr>
-        <w:t xml:space="preserve">The American Journal of </w:t>
-      </w:r>
-      <w:r>
-        <w:rPr>
-          <w:rFonts w:ascii="Times New Roman" w:hAnsi="Times New Roman" w:cs="Times New Roman"/>
-          <w:i/>
-          <w:iCs/>
-          <w:sz w:val="24"/>
-          <w:szCs w:val="24"/>
-        </w:rPr>
-        <w:lastRenderedPageBreak/>
-        <w:t>Distance Education, 8</w:t>
+        <w:t>The American Journal of Distance Education, 8</w:t>
       </w:r>
       <w:r>
         <w:rPr>
@@ -36871,6 +36858,47 @@
           <w:bCs w:val="0"/>
         </w:rPr>
         <w:t>In your experience with traditional face-to-face (F2F) and online learning environments, when you compare F2F to online learning, you perceive that online learning...</w:t>
+      </w:r>
+    </w:p>
+    <w:p>
+      <w:pPr>
+        <w:pStyle w:val="Heading1"/>
+        <w:spacing w:before="0"/>
+        <w:ind w:left="0" w:right="0"/>
+        <w:contextualSpacing/>
+        <w:jc w:val="left"/>
+        <w:rPr>
+          <w:rFonts w:ascii="Times New Roman" w:hAnsi="Times New Roman" w:cs="Times New Roman"/>
+          <w:b w:val="0"/>
+          <w:bCs w:val="0"/>
+        </w:rPr>
+      </w:pPr>
+    </w:p>
+    <w:p>
+      <w:pPr>
+        <w:pStyle w:val="Heading1"/>
+        <w:ind w:left="0" w:right="0"/>
+        <w:contextualSpacing/>
+        <w:jc w:val="left"/>
+        <w:rPr>
+          <w:rFonts w:ascii="Times New Roman" w:hAnsi="Times New Roman" w:cs="Times New Roman"/>
+          <w:b w:val="0"/>
+          <w:bCs w:val="0"/>
+        </w:rPr>
+      </w:pPr>
+      <w:r>
+        <w:rPr>
+          <w:rFonts w:ascii="Times New Roman" w:hAnsi="Times New Roman" w:cs="Times New Roman"/>
+        </w:rPr>
+        <w:t xml:space="preserve">Response Options: </w:t>
+      </w:r>
+      <w:r>
+        <w:rPr>
+          <w:rFonts w:ascii="Times New Roman" w:hAnsi="Times New Roman" w:cs="Times New Roman"/>
+          <w:b w:val="0"/>
+          <w:bCs w:val="0"/>
+        </w:rPr>
+        <w:t>(1) Definitely less than F2F; (2) Somewhat less than F2F; (3) About the same as F2F; (4) Somewhat more than F2F; (5) Definitely more than F2F.</w:t>
       </w:r>
     </w:p>
     <w:p>

</xml_diff>